<commit_message>
add some crowbar explanation
</commit_message>
<xml_diff>
--- a/README.docx
+++ b/README.docx
@@ -92,16 +92,323 @@
       </w:r>
     </w:p>
     <w:bookmarkEnd w:id="23"/>
-    <w:bookmarkStart w:id="63" w:name="hardware-diy-instructions"/>
+    <w:bookmarkStart w:id="38" w:name="the-glitchifier9000-in-a-nutshell"/>
     <w:p>
       <w:pPr>
         <w:pStyle w:val="Heading1"/>
       </w:pPr>
       <w:r>
+        <w:t xml:space="preserve">The GLITCHIFIER9000 in a nutshell</w:t>
+      </w:r>
+    </w:p>
+    <w:tbl>
+      <w:tblPr>
+        <w:tblStyle w:val="Table"/>
+        <w:tblW w:type="pct" w:w="5000"/>
+        <w:tblLook w:firstRow="0" w:lastRow="0" w:firstColumn="0" w:lastColumn="0" w:noHBand="0" w:noVBand="0" w:val="0000"/>
+      </w:tblPr>
+      <w:tblGrid>
+        <w:gridCol w:w="7920"/>
+      </w:tblGrid>
+      <w:tr>
+        <w:tc>
+          <w:tcPr/>
+          <w:bookmarkStart w:id="27" w:name="fig-1"/>
+          <w:p>
+            <w:pPr>
+              <w:pStyle w:val="Figure"/>
+              <w:jc w:val="center"/>
+            </w:pPr>
+            <w:r>
+              <w:drawing>
+                <wp:inline>
+                  <wp:extent cx="5334000" cy="2994178"/>
+                  <wp:effectExtent b="0" l="0" r="0" t="0"/>
+                  <wp:docPr descr="" title="" id="25" name="Picture"/>
+                  <a:graphic>
+                    <a:graphicData uri="http://schemas.openxmlformats.org/drawingml/2006/picture">
+                      <pic:pic>
+                        <pic:nvPicPr>
+                          <pic:cNvPr descr="figs/g9k1.png" id="26" name="Picture"/>
+                          <pic:cNvPicPr>
+                            <a:picLocks noChangeArrowheads="1" noChangeAspect="1"/>
+                          </pic:cNvPicPr>
+                        </pic:nvPicPr>
+                        <pic:blipFill>
+                          <a:blip r:embed="rId24"/>
+                          <a:stretch>
+                            <a:fillRect/>
+                          </a:stretch>
+                        </pic:blipFill>
+                        <pic:spPr bwMode="auto">
+                          <a:xfrm>
+                            <a:off x="0" y="0"/>
+                            <a:ext cx="5334000" cy="2994178"/>
+                          </a:xfrm>
+                          <a:prstGeom prst="rect">
+                            <a:avLst/>
+                          </a:prstGeom>
+                          <a:noFill/>
+                          <a:ln w="9525">
+                            <a:noFill/>
+                            <a:headEnd/>
+                            <a:tailEnd/>
+                          </a:ln>
+                        </pic:spPr>
+                      </pic:pic>
+                    </a:graphicData>
+                  </a:graphic>
+                </wp:inline>
+              </w:drawing>
+            </w:r>
+          </w:p>
+          <w:p>
+            <w:pPr>
+              <w:jc w:val="center"/>
+            </w:pPr>
+            <w:pPr>
+              <w:jc w:val="start"/>
+              <w:spacing w:before="200"/>
+              <w:pStyle w:val="ImageCaption"/>
+            </w:pPr>
+            <w:r>
+              <w:t xml:space="preserve">Figure 1: What is voltage glitching?</w:t>
+            </w:r>
+          </w:p>
+          <w:bookmarkEnd w:id="27"/>
+        </w:tc>
+      </w:tr>
+    </w:tbl>
+    <w:p>
+      <w:pPr>
+        <w:pStyle w:val="BodyText"/>
+      </w:pPr>
+      <w:r>
+        <w:t xml:space="preserve"> </w:t>
+      </w:r>
+    </w:p>
+    <w:tbl>
+      <w:tblPr>
+        <w:tblStyle w:val="Table"/>
+        <w:tblW w:type="pct" w:w="5000"/>
+        <w:tblLook w:firstRow="0" w:lastRow="0" w:firstColumn="0" w:lastColumn="0" w:noHBand="0" w:noVBand="0" w:val="0000"/>
+      </w:tblPr>
+      <w:tblGrid>
+        <w:gridCol w:w="7920"/>
+      </w:tblGrid>
+      <w:tr>
+        <w:tc>
+          <w:tcPr/>
+          <w:bookmarkStart w:id="31" w:name="fig-2"/>
+          <w:p>
+            <w:pPr>
+              <w:pStyle w:val="Figure"/>
+              <w:jc w:val="center"/>
+            </w:pPr>
+            <w:r>
+              <w:drawing>
+                <wp:inline>
+                  <wp:extent cx="5334000" cy="4449847"/>
+                  <wp:effectExtent b="0" l="0" r="0" t="0"/>
+                  <wp:docPr descr="" title="" id="29" name="Picture"/>
+                  <a:graphic>
+                    <a:graphicData uri="http://schemas.openxmlformats.org/drawingml/2006/picture">
+                      <pic:pic>
+                        <pic:nvPicPr>
+                          <pic:cNvPr descr="figs/g9k2.png" id="30" name="Picture"/>
+                          <pic:cNvPicPr>
+                            <a:picLocks noChangeArrowheads="1" noChangeAspect="1"/>
+                          </pic:cNvPicPr>
+                        </pic:nvPicPr>
+                        <pic:blipFill>
+                          <a:blip r:embed="rId28"/>
+                          <a:stretch>
+                            <a:fillRect/>
+                          </a:stretch>
+                        </pic:blipFill>
+                        <pic:spPr bwMode="auto">
+                          <a:xfrm>
+                            <a:off x="0" y="0"/>
+                            <a:ext cx="5334000" cy="4449847"/>
+                          </a:xfrm>
+                          <a:prstGeom prst="rect">
+                            <a:avLst/>
+                          </a:prstGeom>
+                          <a:noFill/>
+                          <a:ln w="9525">
+                            <a:noFill/>
+                            <a:headEnd/>
+                            <a:tailEnd/>
+                          </a:ln>
+                        </pic:spPr>
+                      </pic:pic>
+                    </a:graphicData>
+                  </a:graphic>
+                </wp:inline>
+              </w:drawing>
+            </w:r>
+          </w:p>
+          <w:p>
+            <w:pPr>
+              <w:jc w:val="center"/>
+            </w:pPr>
+            <w:pPr>
+              <w:jc w:val="start"/>
+              <w:spacing w:before="200"/>
+              <w:pStyle w:val="ImageCaption"/>
+            </w:pPr>
+            <w:r>
+              <w:t xml:space="preserve">Figure 2: Normal operation</w:t>
+            </w:r>
+          </w:p>
+          <w:bookmarkEnd w:id="31"/>
+        </w:tc>
+      </w:tr>
+    </w:tbl>
+    <w:p>
+      <w:pPr>
+        <w:pStyle w:val="BodyText"/>
+      </w:pPr>
+      <w:r>
+        <w:t xml:space="preserve"> </w:t>
+      </w:r>
+    </w:p>
+    <w:tbl>
+      <w:tblPr>
+        <w:tblStyle w:val="Table"/>
+        <w:tblW w:type="pct" w:w="5000"/>
+        <w:tblLook w:firstRow="0" w:lastRow="0" w:firstColumn="0" w:lastColumn="0" w:noHBand="0" w:noVBand="0" w:val="0000"/>
+      </w:tblPr>
+      <w:tblGrid>
+        <w:gridCol w:w="7920"/>
+      </w:tblGrid>
+      <w:tr>
+        <w:tc>
+          <w:tcPr/>
+          <w:bookmarkStart w:id="35" w:name="fig-3"/>
+          <w:p>
+            <w:pPr>
+              <w:pStyle w:val="Figure"/>
+              <w:jc w:val="center"/>
+            </w:pPr>
+            <w:r>
+              <w:drawing>
+                <wp:inline>
+                  <wp:extent cx="5334000" cy="4477705"/>
+                  <wp:effectExtent b="0" l="0" r="0" t="0"/>
+                  <wp:docPr descr="" title="" id="33" name="Picture"/>
+                  <a:graphic>
+                    <a:graphicData uri="http://schemas.openxmlformats.org/drawingml/2006/picture">
+                      <pic:pic>
+                        <pic:nvPicPr>
+                          <pic:cNvPr descr="figs/g9k3.png" id="34" name="Picture"/>
+                          <pic:cNvPicPr>
+                            <a:picLocks noChangeArrowheads="1" noChangeAspect="1"/>
+                          </pic:cNvPicPr>
+                        </pic:nvPicPr>
+                        <pic:blipFill>
+                          <a:blip r:embed="rId32"/>
+                          <a:stretch>
+                            <a:fillRect/>
+                          </a:stretch>
+                        </pic:blipFill>
+                        <pic:spPr bwMode="auto">
+                          <a:xfrm>
+                            <a:off x="0" y="0"/>
+                            <a:ext cx="5334000" cy="4477705"/>
+                          </a:xfrm>
+                          <a:prstGeom prst="rect">
+                            <a:avLst/>
+                          </a:prstGeom>
+                          <a:noFill/>
+                          <a:ln w="9525">
+                            <a:noFill/>
+                            <a:headEnd/>
+                            <a:tailEnd/>
+                          </a:ln>
+                        </pic:spPr>
+                      </pic:pic>
+                    </a:graphicData>
+                  </a:graphic>
+                </wp:inline>
+              </w:drawing>
+            </w:r>
+          </w:p>
+          <w:p>
+            <w:pPr>
+              <w:jc w:val="center"/>
+            </w:pPr>
+            <w:pPr>
+              <w:jc w:val="start"/>
+              <w:spacing w:before="200"/>
+              <w:pStyle w:val="ImageCaption"/>
+            </w:pPr>
+            <w:r>
+              <w:t xml:space="preserve">Figure 3: While glitching</w:t>
+            </w:r>
+          </w:p>
+          <w:bookmarkEnd w:id="35"/>
+        </w:tc>
+      </w:tr>
+    </w:tbl>
+    <w:p>
+      <w:pPr>
+        <w:pStyle w:val="BodyText"/>
+      </w:pPr>
+      <w:r>
+        <w:t xml:space="preserve">Check out the schematics</w:t>
+      </w:r>
+      <w:r>
+        <w:t xml:space="preserve"> </w:t>
+      </w:r>
+      <w:hyperlink r:id="rId36">
+        <w:r>
+          <w:rPr>
+            <w:rStyle w:val="Hyperlink"/>
+          </w:rPr>
+          <w:t xml:space="preserve">in this repo</w:t>
+        </w:r>
+      </w:hyperlink>
+      <w:r>
+        <w:t xml:space="preserve"> </w:t>
+      </w:r>
+      <w:r>
+        <w:t xml:space="preserve">for more information!</w:t>
+      </w:r>
+    </w:p>
+    <w:p>
+      <w:pPr>
+        <w:pStyle w:val="BodyText"/>
+      </w:pPr>
+      <w:r>
+        <w:t xml:space="preserve">NOTE: The trigger input is currently set to the button for demo purposes, the use a different pin you have to modify</w:t>
+      </w:r>
+      <w:r>
+        <w:t xml:space="preserve"> </w:t>
+      </w:r>
+      <w:hyperlink r:id="rId37">
+        <w:r>
+          <w:rPr>
+            <w:rStyle w:val="Hyperlink"/>
+          </w:rPr>
+          <w:t xml:space="preserve">this line</w:t>
+        </w:r>
+      </w:hyperlink>
+      <w:r>
+        <w:t xml:space="preserve">.</w:t>
+      </w:r>
+    </w:p>
+    <w:bookmarkEnd w:id="38"/>
+    <w:bookmarkStart w:id="78" w:name="hardware-diy-instructions"/>
+    <w:p>
+      <w:pPr>
+        <w:pStyle w:val="Heading1"/>
+      </w:pPr>
+      <w:r>
         <w:t xml:space="preserve">Hardware DIY instructions</w:t>
       </w:r>
     </w:p>
-    <w:bookmarkStart w:id="51" w:name="minimal-badge-functionality"/>
+    <w:bookmarkStart w:id="66" w:name="minimal-badge-functionality"/>
     <w:p>
       <w:pPr>
         <w:pStyle w:val="Heading2"/>
@@ -151,18 +458,18 @@
                 <wp:inline>
                   <wp:extent cx="5334000" cy="4427220"/>
                   <wp:effectExtent b="0" l="0" r="0" t="0"/>
-                  <wp:docPr descr="" title="" id="25" name="Picture"/>
+                  <wp:docPr descr="" title="" id="40" name="Picture"/>
                   <a:graphic>
                     <a:graphicData uri="http://schemas.openxmlformats.org/drawingml/2006/picture">
                       <pic:pic>
                         <pic:nvPicPr>
-                          <pic:cNvPr descr="figs/c3c4.png" id="26" name="Picture"/>
+                          <pic:cNvPr descr="figs/c3c4.png" id="41" name="Picture"/>
                           <pic:cNvPicPr>
                             <a:picLocks noChangeArrowheads="1" noChangeAspect="1"/>
                           </pic:cNvPicPr>
                         </pic:nvPicPr>
                         <pic:blipFill>
-                          <a:blip r:embed="rId24"/>
+                          <a:blip r:embed="rId39"/>
                           <a:stretch>
                             <a:fillRect/>
                           </a:stretch>
@@ -235,18 +542,18 @@
                 <wp:inline>
                   <wp:extent cx="5168900" cy="6350000"/>
                   <wp:effectExtent b="0" l="0" r="0" t="0"/>
-                  <wp:docPr descr="" title="" id="28" name="Picture"/>
+                  <wp:docPr descr="" title="" id="43" name="Picture"/>
                   <a:graphic>
                     <a:graphicData uri="http://schemas.openxmlformats.org/drawingml/2006/picture">
                       <pic:pic>
                         <pic:nvPicPr>
-                          <pic:cNvPr descr="figs/q1.png" id="29" name="Picture"/>
+                          <pic:cNvPr descr="figs/q1.png" id="44" name="Picture"/>
                           <pic:cNvPicPr>
                             <a:picLocks noChangeArrowheads="1" noChangeAspect="1"/>
                           </pic:cNvPicPr>
                         </pic:nvPicPr>
                         <pic:blipFill>
-                          <a:blip r:embed="rId27"/>
+                          <a:blip r:embed="rId42"/>
                           <a:stretch>
                             <a:fillRect/>
                           </a:stretch>
@@ -320,18 +627,18 @@
                 <wp:inline>
                   <wp:extent cx="2971800" cy="1753362"/>
                   <wp:effectExtent b="0" l="0" r="0" t="0"/>
-                  <wp:docPr descr="" title="" id="31" name="Picture"/>
+                  <wp:docPr descr="" title="" id="46" name="Picture"/>
                   <a:graphic>
                     <a:graphicData uri="http://schemas.openxmlformats.org/drawingml/2006/picture">
                       <pic:pic>
                         <pic:nvPicPr>
-                          <pic:cNvPr descr="figs/sw2-1.png" id="32" name="Picture"/>
+                          <pic:cNvPr descr="figs/sw2-1.png" id="47" name="Picture"/>
                           <pic:cNvPicPr>
                             <a:picLocks noChangeArrowheads="1" noChangeAspect="1"/>
                           </pic:cNvPicPr>
                         </pic:nvPicPr>
                         <pic:blipFill>
-                          <a:blip r:embed="rId30"/>
+                          <a:blip r:embed="rId45"/>
                           <a:stretch>
                             <a:fillRect/>
                           </a:stretch>
@@ -370,18 +677,18 @@
                 <wp:inline>
                   <wp:extent cx="2971800" cy="2098090"/>
                   <wp:effectExtent b="0" l="0" r="0" t="0"/>
-                  <wp:docPr descr="" title="" id="34" name="Picture"/>
+                  <wp:docPr descr="" title="" id="49" name="Picture"/>
                   <a:graphic>
                     <a:graphicData uri="http://schemas.openxmlformats.org/drawingml/2006/picture">
                       <pic:pic>
                         <pic:nvPicPr>
-                          <pic:cNvPr descr="figs/sw2-2.png" id="35" name="Picture"/>
+                          <pic:cNvPr descr="figs/sw2-2.png" id="50" name="Picture"/>
                           <pic:cNvPicPr>
                             <a:picLocks noChangeArrowheads="1" noChangeAspect="1"/>
                           </pic:cNvPicPr>
                         </pic:nvPicPr>
                         <pic:blipFill>
-                          <a:blip r:embed="rId33"/>
+                          <a:blip r:embed="rId48"/>
                           <a:stretch>
                             <a:fillRect/>
                           </a:stretch>
@@ -445,18 +752,18 @@
                 <wp:inline>
                   <wp:extent cx="2971800" cy="2722168"/>
                   <wp:effectExtent b="0" l="0" r="0" t="0"/>
-                  <wp:docPr descr="" title="" id="37" name="Picture"/>
+                  <wp:docPr descr="" title="" id="52" name="Picture"/>
                   <a:graphic>
                     <a:graphicData uri="http://schemas.openxmlformats.org/drawingml/2006/picture">
                       <pic:pic>
                         <pic:nvPicPr>
-                          <pic:cNvPr descr="figs/screen1.png" id="38" name="Picture"/>
+                          <pic:cNvPr descr="figs/screen1.png" id="53" name="Picture"/>
                           <pic:cNvPicPr>
                             <a:picLocks noChangeArrowheads="1" noChangeAspect="1"/>
                           </pic:cNvPicPr>
                         </pic:nvPicPr>
                         <pic:blipFill>
-                          <a:blip r:embed="rId36"/>
+                          <a:blip r:embed="rId51"/>
                           <a:stretch>
                             <a:fillRect/>
                           </a:stretch>
@@ -495,18 +802,18 @@
                 <wp:inline>
                   <wp:extent cx="2971800" cy="1384858"/>
                   <wp:effectExtent b="0" l="0" r="0" t="0"/>
-                  <wp:docPr descr="" title="" id="40" name="Picture"/>
+                  <wp:docPr descr="" title="" id="55" name="Picture"/>
                   <a:graphic>
                     <a:graphicData uri="http://schemas.openxmlformats.org/drawingml/2006/picture">
                       <pic:pic>
                         <pic:nvPicPr>
-                          <pic:cNvPr descr="figs/screen2.png" id="41" name="Picture"/>
+                          <pic:cNvPr descr="figs/screen2.png" id="56" name="Picture"/>
                           <pic:cNvPicPr>
                             <a:picLocks noChangeArrowheads="1" noChangeAspect="1"/>
                           </pic:cNvPicPr>
                         </pic:nvPicPr>
                         <pic:blipFill>
-                          <a:blip r:embed="rId39"/>
+                          <a:blip r:embed="rId54"/>
                           <a:stretch>
                             <a:fillRect/>
                           </a:stretch>
@@ -570,18 +877,18 @@
                 <wp:inline>
                   <wp:extent cx="2971800" cy="6545814"/>
                   <wp:effectExtent b="0" l="0" r="0" t="0"/>
-                  <wp:docPr descr="" title="" id="43" name="Picture"/>
+                  <wp:docPr descr="" title="" id="58" name="Picture"/>
                   <a:graphic>
                     <a:graphicData uri="http://schemas.openxmlformats.org/drawingml/2006/picture">
                       <pic:pic>
                         <pic:nvPicPr>
-                          <pic:cNvPr descr="figs/battery1.png" id="44" name="Picture"/>
+                          <pic:cNvPr descr="figs/battery1.png" id="59" name="Picture"/>
                           <pic:cNvPicPr>
                             <a:picLocks noChangeArrowheads="1" noChangeAspect="1"/>
                           </pic:cNvPicPr>
                         </pic:nvPicPr>
                         <pic:blipFill>
-                          <a:blip r:embed="rId42"/>
+                          <a:blip r:embed="rId57"/>
                           <a:stretch>
                             <a:fillRect/>
                           </a:stretch>
@@ -620,18 +927,18 @@
                 <wp:inline>
                   <wp:extent cx="2971800" cy="1860346"/>
                   <wp:effectExtent b="0" l="0" r="0" t="0"/>
-                  <wp:docPr descr="" title="" id="46" name="Picture"/>
+                  <wp:docPr descr="" title="" id="61" name="Picture"/>
                   <a:graphic>
                     <a:graphicData uri="http://schemas.openxmlformats.org/drawingml/2006/picture">
                       <pic:pic>
                         <pic:nvPicPr>
-                          <pic:cNvPr descr="figs/battery2.png" id="47" name="Picture"/>
+                          <pic:cNvPr descr="figs/battery2.png" id="62" name="Picture"/>
                           <pic:cNvPicPr>
                             <a:picLocks noChangeArrowheads="1" noChangeAspect="1"/>
                           </pic:cNvPicPr>
                         </pic:nvPicPr>
                         <pic:blipFill>
-                          <a:blip r:embed="rId45"/>
+                          <a:blip r:embed="rId60"/>
                           <a:stretch>
                             <a:fillRect/>
                           </a:stretch>
@@ -694,18 +1001,18 @@
                 <wp:inline>
                   <wp:extent cx="5334000" cy="3243072"/>
                   <wp:effectExtent b="0" l="0" r="0" t="0"/>
-                  <wp:docPr descr="" title="" id="49" name="Picture"/>
+                  <wp:docPr descr="" title="" id="64" name="Picture"/>
                   <a:graphic>
                     <a:graphicData uri="http://schemas.openxmlformats.org/drawingml/2006/picture">
                       <pic:pic>
                         <pic:nvPicPr>
-                          <pic:cNvPr descr="figs/battery3.png" id="50" name="Picture"/>
+                          <pic:cNvPr descr="figs/battery3.png" id="65" name="Picture"/>
                           <pic:cNvPicPr>
                             <a:picLocks noChangeArrowheads="1" noChangeAspect="1"/>
                           </pic:cNvPicPr>
                         </pic:nvPicPr>
                         <pic:blipFill>
-                          <a:blip r:embed="rId48"/>
+                          <a:blip r:embed="rId63"/>
                           <a:stretch>
                             <a:fillRect/>
                           </a:stretch>
@@ -753,8 +1060,8 @@
         <w:t xml:space="preserve">You should now be able to see stuff on the screen, and you can interact over USB / serial.</w:t>
       </w:r>
     </w:p>
-    <w:bookmarkEnd w:id="51"/>
-    <w:bookmarkStart w:id="55" w:name="button-controls"/>
+    <w:bookmarkEnd w:id="66"/>
+    <w:bookmarkStart w:id="70" w:name="button-controls"/>
     <w:p>
       <w:pPr>
         <w:pStyle w:val="Heading2"/>
@@ -804,18 +1111,18 @@
                 <wp:inline>
                   <wp:extent cx="5334000" cy="5674468"/>
                   <wp:effectExtent b="0" l="0" r="0" t="0"/>
-                  <wp:docPr descr="" title="" id="53" name="Picture"/>
+                  <wp:docPr descr="" title="" id="68" name="Picture"/>
                   <a:graphic>
                     <a:graphicData uri="http://schemas.openxmlformats.org/drawingml/2006/picture">
                       <pic:pic>
                         <pic:nvPicPr>
-                          <pic:cNvPr descr="figs/sw1.png" id="54" name="Picture"/>
+                          <pic:cNvPr descr="figs/sw1.png" id="69" name="Picture"/>
                           <pic:cNvPicPr>
                             <a:picLocks noChangeArrowheads="1" noChangeAspect="1"/>
                           </pic:cNvPicPr>
                         </pic:nvPicPr>
                         <pic:blipFill>
-                          <a:blip r:embed="rId52"/>
+                          <a:blip r:embed="rId67"/>
                           <a:stretch>
                             <a:fillRect/>
                           </a:stretch>
@@ -863,8 +1170,8 @@
         <w:t xml:space="preserve">You should now be able to use the botton.</w:t>
       </w:r>
     </w:p>
-    <w:bookmarkEnd w:id="55"/>
-    <w:bookmarkStart w:id="62" w:name="glitchifier9000"/>
+    <w:bookmarkEnd w:id="70"/>
+    <w:bookmarkStart w:id="77" w:name="glitchifier9000"/>
     <w:p>
       <w:pPr>
         <w:pStyle w:val="Heading2"/>
@@ -914,18 +1221,18 @@
                 <wp:inline>
                   <wp:extent cx="4089400" cy="6350000"/>
                   <wp:effectExtent b="0" l="0" r="0" t="0"/>
-                  <wp:docPr descr="" title="" id="57" name="Picture"/>
+                  <wp:docPr descr="" title="" id="72" name="Picture"/>
                   <a:graphic>
                     <a:graphicData uri="http://schemas.openxmlformats.org/drawingml/2006/picture">
                       <pic:pic>
                         <pic:nvPicPr>
-                          <pic:cNvPr descr="figs/r2.png" id="58" name="Picture"/>
+                          <pic:cNvPr descr="figs/r2.png" id="73" name="Picture"/>
                           <pic:cNvPicPr>
                             <a:picLocks noChangeArrowheads="1" noChangeAspect="1"/>
                           </pic:cNvPicPr>
                         </pic:nvPicPr>
                         <pic:blipFill>
-                          <a:blip r:embed="rId56"/>
+                          <a:blip r:embed="rId71"/>
                           <a:stretch>
                             <a:fillRect/>
                           </a:stretch>
@@ -998,18 +1305,18 @@
                 <wp:inline>
                   <wp:extent cx="5118100" cy="6350000"/>
                   <wp:effectExtent b="0" l="0" r="0" t="0"/>
-                  <wp:docPr descr="" title="" id="60" name="Picture"/>
+                  <wp:docPr descr="" title="" id="75" name="Picture"/>
                   <a:graphic>
                     <a:graphicData uri="http://schemas.openxmlformats.org/drawingml/2006/picture">
                       <pic:pic>
                         <pic:nvPicPr>
-                          <pic:cNvPr descr="figs/sot8.png" id="61" name="Picture"/>
+                          <pic:cNvPr descr="figs/sot8.png" id="76" name="Picture"/>
                           <pic:cNvPicPr>
                             <a:picLocks noChangeArrowheads="1" noChangeAspect="1"/>
                           </pic:cNvPicPr>
                         </pic:nvPicPr>
                         <pic:blipFill>
-                          <a:blip r:embed="rId59"/>
+                          <a:blip r:embed="rId74"/>
                           <a:stretch>
                             <a:fillRect/>
                           </a:stretch>
@@ -1057,9 +1364,9 @@
         <w:t xml:space="preserve">Ready to glitch!</w:t>
       </w:r>
     </w:p>
-    <w:bookmarkEnd w:id="62"/>
-    <w:bookmarkEnd w:id="63"/>
-    <w:bookmarkStart w:id="79" w:name="talk-to-the-badge-over-usb"/>
+    <w:bookmarkEnd w:id="77"/>
+    <w:bookmarkEnd w:id="78"/>
+    <w:bookmarkStart w:id="94" w:name="talk-to-the-badge-over-usb"/>
     <w:p>
       <w:pPr>
         <w:pStyle w:val="Heading1"/>
@@ -1088,7 +1395,7 @@
         <w:t xml:space="preserve">Ready to talk!</w:t>
       </w:r>
     </w:p>
-    <w:bookmarkStart w:id="77" w:name="on-windows"/>
+    <w:bookmarkStart w:id="92" w:name="on-windows"/>
     <w:p>
       <w:pPr>
         <w:pStyle w:val="Heading2"/>
@@ -1111,7 +1418,7 @@
       <w:r>
         <w:t xml:space="preserve"> </w:t>
       </w:r>
-      <w:hyperlink r:id="rId64">
+      <w:hyperlink r:id="rId79">
         <w:r>
           <w:rPr>
             <w:rStyle w:val="Hyperlink"/>
@@ -1141,18 +1448,18 @@
                 <wp:inline>
                   <wp:extent cx="5334000" cy="4844467"/>
                   <wp:effectExtent b="0" l="0" r="0" t="0"/>
-                  <wp:docPr descr="" title="" id="66" name="Picture"/>
+                  <wp:docPr descr="" title="" id="81" name="Picture"/>
                   <a:graphic>
                     <a:graphicData uri="http://schemas.openxmlformats.org/drawingml/2006/picture">
                       <pic:pic>
                         <pic:nvPicPr>
-                          <pic:cNvPr descr="figs/putty1.png" id="67" name="Picture"/>
+                          <pic:cNvPr descr="figs/putty1.png" id="82" name="Picture"/>
                           <pic:cNvPicPr>
                             <a:picLocks noChangeArrowheads="1" noChangeAspect="1"/>
                           </pic:cNvPicPr>
                         </pic:nvPicPr>
                         <pic:blipFill>
-                          <a:blip r:embed="rId65"/>
+                          <a:blip r:embed="rId80"/>
                           <a:stretch>
                             <a:fillRect/>
                           </a:stretch>
@@ -1225,18 +1532,18 @@
                 <wp:inline>
                   <wp:extent cx="5334000" cy="3906591"/>
                   <wp:effectExtent b="0" l="0" r="0" t="0"/>
-                  <wp:docPr descr="" title="" id="69" name="Picture"/>
+                  <wp:docPr descr="" title="" id="84" name="Picture"/>
                   <a:graphic>
                     <a:graphicData uri="http://schemas.openxmlformats.org/drawingml/2006/picture">
                       <pic:pic>
                         <pic:nvPicPr>
-                          <pic:cNvPr descr="figs/putty2.png" id="70" name="Picture"/>
+                          <pic:cNvPr descr="figs/putty2.png" id="85" name="Picture"/>
                           <pic:cNvPicPr>
                             <a:picLocks noChangeArrowheads="1" noChangeAspect="1"/>
                           </pic:cNvPicPr>
                         </pic:nvPicPr>
                         <pic:blipFill>
-                          <a:blip r:embed="rId68"/>
+                          <a:blip r:embed="rId83"/>
                           <a:stretch>
                             <a:fillRect/>
                           </a:stretch>
@@ -1309,18 +1616,18 @@
                 <wp:inline>
                   <wp:extent cx="4350618" cy="4254366"/>
                   <wp:effectExtent b="0" l="0" r="0" t="0"/>
-                  <wp:docPr descr="" title="" id="72" name="Picture"/>
+                  <wp:docPr descr="" title="" id="87" name="Picture"/>
                   <a:graphic>
                     <a:graphicData uri="http://schemas.openxmlformats.org/drawingml/2006/picture">
                       <pic:pic>
                         <pic:nvPicPr>
-                          <pic:cNvPr descr="figs/putty3.png" id="73" name="Picture"/>
+                          <pic:cNvPr descr="figs/putty3.png" id="88" name="Picture"/>
                           <pic:cNvPicPr>
                             <a:picLocks noChangeArrowheads="1" noChangeAspect="1"/>
                           </pic:cNvPicPr>
                         </pic:nvPicPr>
                         <pic:blipFill>
-                          <a:blip r:embed="rId71"/>
+                          <a:blip r:embed="rId86"/>
                           <a:stretch>
                             <a:fillRect/>
                           </a:stretch>
@@ -1393,18 +1700,18 @@
                 <wp:inline>
                   <wp:extent cx="5334000" cy="3373089"/>
                   <wp:effectExtent b="0" l="0" r="0" t="0"/>
-                  <wp:docPr descr="" title="" id="75" name="Picture"/>
+                  <wp:docPr descr="" title="" id="90" name="Picture"/>
                   <a:graphic>
                     <a:graphicData uri="http://schemas.openxmlformats.org/drawingml/2006/picture">
                       <pic:pic>
                         <pic:nvPicPr>
-                          <pic:cNvPr descr="figs/putty4.png" id="76" name="Picture"/>
+                          <pic:cNvPr descr="figs/putty4.png" id="91" name="Picture"/>
                           <pic:cNvPicPr>
                             <a:picLocks noChangeArrowheads="1" noChangeAspect="1"/>
                           </pic:cNvPicPr>
                         </pic:nvPicPr>
                         <pic:blipFill>
-                          <a:blip r:embed="rId74"/>
+                          <a:blip r:embed="rId89"/>
                           <a:stretch>
                             <a:fillRect/>
                           </a:stretch>
@@ -1452,8 +1759,8 @@
         <w:t xml:space="preserve">Ready to talk!</w:t>
       </w:r>
     </w:p>
-    <w:bookmarkEnd w:id="77"/>
-    <w:bookmarkStart w:id="78" w:name="on-linux"/>
+    <w:bookmarkEnd w:id="92"/>
+    <w:bookmarkStart w:id="93" w:name="on-linux"/>
     <w:p>
       <w:pPr>
         <w:pStyle w:val="Heading2"/>
@@ -1474,9 +1781,9 @@
         <w:t xml:space="preserve">You probably know yourself</w:t>
       </w:r>
     </w:p>
-    <w:bookmarkEnd w:id="78"/>
-    <w:bookmarkEnd w:id="79"/>
-    <w:bookmarkStart w:id="81" w:name="Xb5814752ad6a6b9c0d6843651924019f7137a51"/>
+    <w:bookmarkEnd w:id="93"/>
+    <w:bookmarkEnd w:id="94"/>
+    <w:bookmarkStart w:id="96" w:name="Xb5814752ad6a6b9c0d6843651924019f7137a51"/>
     <w:p>
       <w:pPr>
         <w:pStyle w:val="Heading1"/>
@@ -1568,7 +1875,7 @@
       <w:r>
         <w:t xml:space="preserve"> </w:t>
       </w:r>
-      <w:hyperlink r:id="rId80">
+      <w:hyperlink r:id="rId95">
         <w:r>
           <w:rPr>
             <w:rStyle w:val="VerbatimChar"/>
@@ -1612,8 +1919,8 @@
         <w:t xml:space="preserve">, baudrate 115200.</w:t>
       </w:r>
     </w:p>
-    <w:bookmarkEnd w:id="81"/>
-    <w:bookmarkStart w:id="82" w:name="misc"/>
+    <w:bookmarkEnd w:id="96"/>
+    <w:bookmarkStart w:id="97" w:name="misc"/>
     <w:p>
       <w:pPr>
         <w:pStyle w:val="Heading1"/>
@@ -1668,7 +1975,7 @@
         <w:t xml:space="preserve">quarto render README.qmd --to gfm</w:t>
       </w:r>
     </w:p>
-    <w:bookmarkEnd w:id="82"/>
+    <w:bookmarkEnd w:id="97"/>
     <w:sectPr/>
   </w:body>
 </w:document>

</xml_diff>